<commit_message>
new date, short goal
</commit_message>
<xml_diff>
--- a/register/registration_PPE_DE_EN.docx
+++ b/register/registration_PPE_DE_EN.docx
@@ -89,7 +89,20 @@
           <w:u w:val="single"/>
           <w:shd w:fill="auto" w:val="clear"/>
         </w:rPr>
-        <w:t xml:space="preserve">Project Programming Exercises“</w:t>
+        <w:t xml:space="preserve">Project Programming Exercises</w:t>
+      </w:r>
+      <w:r>
+        <w:rPr>
+          <w:rFonts w:ascii="Times New Roman" w:hAnsi="Times New Roman" w:cs="Times New Roman" w:eastAsia="Times New Roman"/>
+          <w:b/>
+          <w:color w:val="auto"/>
+          <w:spacing w:val="0"/>
+          <w:position w:val="0"/>
+          <w:sz w:val="24"/>
+          <w:u w:val="single"/>
+          <w:shd w:fill="auto" w:val="clear"/>
+        </w:rPr>
+        <w:t xml:space="preserve">“</w:t>
       </w:r>
     </w:p>
     <w:p>
@@ -306,7 +319,6 @@
                 <w:color w:val="auto"/>
                 <w:spacing w:val="0"/>
                 <w:position w:val="0"/>
-                <w:shd w:fill="auto" w:val="clear"/>
               </w:rPr>
             </w:pPr>
             <w:r>
@@ -433,7 +445,6 @@
                 <w:color w:val="auto"/>
                 <w:spacing w:val="0"/>
                 <w:position w:val="0"/>
-                <w:shd w:fill="auto" w:val="clear"/>
               </w:rPr>
             </w:pPr>
             <w:r>
@@ -475,7 +486,6 @@
                 <w:color w:val="auto"/>
                 <w:spacing w:val="0"/>
                 <w:position w:val="0"/>
-                <w:shd w:fill="auto" w:val="clear"/>
               </w:rPr>
             </w:pPr>
             <w:r>
@@ -517,7 +527,6 @@
                 <w:color w:val="auto"/>
                 <w:spacing w:val="0"/>
                 <w:position w:val="0"/>
-                <w:shd w:fill="auto" w:val="clear"/>
               </w:rPr>
             </w:pPr>
             <w:r>
@@ -559,7 +568,6 @@
                 <w:color w:val="auto"/>
                 <w:spacing w:val="0"/>
                 <w:position w:val="0"/>
-                <w:shd w:fill="auto" w:val="clear"/>
               </w:rPr>
             </w:pPr>
             <w:r>
@@ -601,7 +609,6 @@
                 <w:color w:val="auto"/>
                 <w:spacing w:val="0"/>
                 <w:position w:val="0"/>
-                <w:shd w:fill="auto" w:val="clear"/>
               </w:rPr>
             </w:pPr>
             <w:r>
@@ -649,7 +656,6 @@
                 <w:color w:val="auto"/>
                 <w:spacing w:val="0"/>
                 <w:position w:val="0"/>
-                <w:shd w:fill="auto" w:val="clear"/>
               </w:rPr>
             </w:pPr>
             <w:r>
@@ -693,7 +699,6 @@
                 <w:spacing w:val="0"/>
                 <w:position w:val="0"/>
                 <w:sz w:val="22"/>
-                <w:shd w:fill="auto" w:val="clear"/>
               </w:rPr>
             </w:pPr>
             <w:r>
@@ -736,7 +741,6 @@
                 <w:spacing w:val="0"/>
                 <w:position w:val="0"/>
                 <w:sz w:val="22"/>
-                <w:shd w:fill="auto" w:val="clear"/>
               </w:rPr>
             </w:pPr>
             <w:r>
@@ -779,7 +783,6 @@
                 <w:spacing w:val="0"/>
                 <w:position w:val="0"/>
                 <w:sz w:val="22"/>
-                <w:shd w:fill="auto" w:val="clear"/>
               </w:rPr>
             </w:pPr>
             <w:r>
@@ -822,7 +825,6 @@
                 <w:spacing w:val="0"/>
                 <w:position w:val="0"/>
                 <w:sz w:val="22"/>
-                <w:shd w:fill="auto" w:val="clear"/>
               </w:rPr>
             </w:pPr>
             <w:r>
@@ -869,7 +871,6 @@
                 <w:color w:val="auto"/>
                 <w:spacing w:val="0"/>
                 <w:position w:val="0"/>
-                <w:shd w:fill="auto" w:val="clear"/>
               </w:rPr>
             </w:pPr>
             <w:r>
@@ -913,7 +914,6 @@
                 <w:spacing w:val="0"/>
                 <w:position w:val="0"/>
                 <w:sz w:val="22"/>
-                <w:shd w:fill="auto" w:val="clear"/>
               </w:rPr>
             </w:pPr>
             <w:r>
@@ -956,7 +956,6 @@
                 <w:spacing w:val="0"/>
                 <w:position w:val="0"/>
                 <w:sz w:val="22"/>
-                <w:shd w:fill="auto" w:val="clear"/>
               </w:rPr>
             </w:pPr>
             <w:r>
@@ -999,7 +998,6 @@
                 <w:spacing w:val="0"/>
                 <w:position w:val="0"/>
                 <w:sz w:val="22"/>
-                <w:shd w:fill="auto" w:val="clear"/>
               </w:rPr>
             </w:pPr>
             <w:r>
@@ -1042,7 +1040,6 @@
                 <w:spacing w:val="0"/>
                 <w:position w:val="0"/>
                 <w:sz w:val="22"/>
-                <w:shd w:fill="auto" w:val="clear"/>
               </w:rPr>
             </w:pPr>
             <w:r>
@@ -1089,7 +1086,6 @@
                 <w:color w:val="auto"/>
                 <w:spacing w:val="0"/>
                 <w:position w:val="0"/>
-                <w:shd w:fill="auto" w:val="clear"/>
               </w:rPr>
             </w:pPr>
             <w:r>
@@ -1133,7 +1129,6 @@
                 <w:spacing w:val="0"/>
                 <w:position w:val="0"/>
                 <w:sz w:val="22"/>
-                <w:shd w:fill="auto" w:val="clear"/>
               </w:rPr>
             </w:pPr>
             <w:r>
@@ -1176,7 +1171,6 @@
                 <w:spacing w:val="0"/>
                 <w:position w:val="0"/>
                 <w:sz w:val="22"/>
-                <w:shd w:fill="auto" w:val="clear"/>
               </w:rPr>
             </w:pPr>
             <w:r>
@@ -1219,7 +1213,6 @@
                 <w:spacing w:val="0"/>
                 <w:position w:val="0"/>
                 <w:sz w:val="22"/>
-                <w:shd w:fill="auto" w:val="clear"/>
               </w:rPr>
             </w:pPr>
             <w:r>
@@ -1262,7 +1255,6 @@
                 <w:spacing w:val="0"/>
                 <w:position w:val="0"/>
                 <w:sz w:val="22"/>
-                <w:shd w:fill="auto" w:val="clear"/>
               </w:rPr>
             </w:pPr>
             <w:r>
@@ -1309,7 +1301,6 @@
                 <w:color w:val="auto"/>
                 <w:spacing w:val="0"/>
                 <w:position w:val="0"/>
-                <w:shd w:fill="auto" w:val="clear"/>
               </w:rPr>
             </w:pPr>
             <w:r>
@@ -1714,7 +1705,7 @@
         </w:rPr>
         <w:t xml:space="preserve">Abgabetermin:</w:t>
         <w:tab/>
-        <w:t xml:space="preserve">13.05.2020</w:t>
+        <w:t xml:space="preserve">14.05.2020</w:t>
       </w:r>
     </w:p>
     <w:p>
@@ -1873,7 +1864,7 @@
           <w:sz w:val="20"/>
           <w:shd w:fill="auto" w:val="clear"/>
         </w:rPr>
-        <w:t xml:space="preserve">, Datum/Date 13.05.2020</w:t>
+        <w:t xml:space="preserve">, Datum/Date 14.05.2020</w:t>
       </w:r>
     </w:p>
     <w:p>

</xml_diff>